<commit_message>
Inserimento di una prima versione dei dati persistenti, cotinuamento della stesura del SDD e un revisione dei requisiti funzionali all'interno del RAD in quanto stavano delle incomprensioni
</commit_message>
<xml_diff>
--- a/Internal work product/RAD V1.1.docx
+++ b/Internal work product/RAD V1.1.docx
@@ -3114,34 +3114,43 @@
         <w:ind w:left="0"/>
       </w:pPr>
       <w:r>
-        <w:t>RF4: Il sistema darà la possibilità di registrare un nuovo account aziendale.</w:t>
-      </w:r>
-    </w:p>
-    <w:p>
-      <w:pPr>
-        <w:pStyle w:val="Paragrafoelenco"/>
-        <w:ind w:left="0"/>
-      </w:pPr>
-      <w:r>
-        <w:t>RF5: Il sistema darà la possibilità ad utenti speciali chiamati “Super-Admin” di registrare i Moderatori.</w:t>
-      </w:r>
-    </w:p>
-    <w:p>
-      <w:pPr>
-        <w:pStyle w:val="Paragrafoelenco"/>
-        <w:ind w:left="0"/>
-      </w:pPr>
-      <w:r>
-        <w:t>RF6: Il sistema darà la possibilità di poter cercare gli utenti che hanno un account.</w:t>
-      </w:r>
-    </w:p>
-    <w:p>
-      <w:pPr>
-        <w:pStyle w:val="Paragrafoelenco"/>
-        <w:ind w:left="0"/>
-      </w:pPr>
-      <w:r>
-        <w:t>RF7: Il sistema darà a disposizione all’utente la sua pagina di profilo con eventuali eventi, feedback globale.</w:t>
+        <w:t>RF</w:t>
+      </w:r>
+      <w:r>
+        <w:t>4</w:t>
+      </w:r>
+      <w:r>
+        <w:t>: Il sistema darà la possibilità ad utenti speciali chiamati “Super-Admin” di registrare i Moderatori.</w:t>
+      </w:r>
+    </w:p>
+    <w:p>
+      <w:pPr>
+        <w:pStyle w:val="Paragrafoelenco"/>
+        <w:ind w:left="0"/>
+      </w:pPr>
+      <w:r>
+        <w:t>RF</w:t>
+      </w:r>
+      <w:r>
+        <w:t>5</w:t>
+      </w:r>
+      <w:r>
+        <w:t>: Il sistema darà la possibilità di poter cercare gli utenti che hanno un account.</w:t>
+      </w:r>
+    </w:p>
+    <w:p>
+      <w:pPr>
+        <w:pStyle w:val="Paragrafoelenco"/>
+        <w:ind w:left="0"/>
+      </w:pPr>
+      <w:r>
+        <w:t>RF</w:t>
+      </w:r>
+      <w:r>
+        <w:t>6</w:t>
+      </w:r>
+      <w:r>
+        <w:t>: Il sistema darà a disposizione all’utente la sua pagina di profilo con eventuali eventi, feedback globale.</w:t>
       </w:r>
     </w:p>
     <w:p>
@@ -3171,70 +3180,127 @@
         <w:ind w:left="0"/>
       </w:pPr>
       <w:r>
-        <w:t>RF8: Il sistema darà all’utente la possibilità di visionare gli eventi limitrofi alla sua posizione attuale.</w:t>
-      </w:r>
-    </w:p>
-    <w:p>
-      <w:pPr>
-        <w:pStyle w:val="Paragrafoelenco"/>
-        <w:ind w:left="0"/>
-      </w:pPr>
-      <w:r>
-        <w:t>RF9: Il sistema darà la possibilità di creare un evento specificando tipologia, descrizione e la posizione, attraverso la mappa.</w:t>
-      </w:r>
-    </w:p>
-    <w:p>
-      <w:pPr>
-        <w:pStyle w:val="Paragrafoelenco"/>
-        <w:ind w:left="0"/>
-      </w:pPr>
-      <w:r>
-        <w:t>RF10: Il sistema darà all’utente la possibilità di votare un evento a cui ha partecipato.</w:t>
-      </w:r>
-    </w:p>
-    <w:p>
-      <w:pPr>
-        <w:pStyle w:val="Paragrafoelenco"/>
-        <w:ind w:left="0"/>
-      </w:pPr>
-      <w:r>
-        <w:t>RF11: Il sistema darà all’utente la possibilità di esplicitare la sua partecipazione ad un evento.</w:t>
-      </w:r>
-    </w:p>
-    <w:p>
-      <w:pPr>
-        <w:pStyle w:val="Paragrafoelenco"/>
-        <w:ind w:left="0"/>
-      </w:pPr>
-      <w:r>
-        <w:t>RF12: Il sistema darà la possibilità all’utente di cercare eventi.</w:t>
-      </w:r>
-    </w:p>
-    <w:p>
-      <w:pPr>
-        <w:pStyle w:val="Paragrafoelenco"/>
-        <w:ind w:left="0"/>
-      </w:pPr>
-      <w:r>
-        <w:t>RF13: Il sistema darà la possibilità di visionare le informazioni di un evento.</w:t>
-      </w:r>
-    </w:p>
-    <w:p>
-      <w:pPr>
-        <w:pStyle w:val="Paragrafoelenco"/>
-        <w:ind w:left="0"/>
-      </w:pPr>
-      <w:r>
-        <w:t>RF14: Il sistema darà all’utente la possibilità di poter scrivere commenti nella sezione dedicata degli eventi.</w:t>
-      </w:r>
-    </w:p>
-    <w:p>
-      <w:pPr>
-        <w:pStyle w:val="Paragrafoelenco"/>
-        <w:ind w:left="0"/>
-      </w:pPr>
-      <w:r>
-        <w:t>RF15: Il sistema darà all’utente la possibilità di poter visionare i commenti scritti ad un evento.</w:t>
+        <w:t>RF</w:t>
+      </w:r>
+      <w:r>
+        <w:t>7</w:t>
+      </w:r>
+      <w:r>
+        <w:t>: Il sistema darà all’utente la possibilità di visionare gli eventi limitrofi alla sua posizione attuale.</w:t>
+      </w:r>
+    </w:p>
+    <w:p>
+      <w:pPr>
+        <w:pStyle w:val="Paragrafoelenco"/>
+        <w:ind w:left="0"/>
+      </w:pPr>
+      <w:r>
+        <w:t>RF</w:t>
+      </w:r>
+      <w:r>
+        <w:t>8</w:t>
+      </w:r>
+      <w:r>
+        <w:t>: Il sistema darà la possibilità di creare un evento specificando tipologia, descrizione e la posizione, attraverso la mappa.</w:t>
+      </w:r>
+    </w:p>
+    <w:p>
+      <w:pPr>
+        <w:pStyle w:val="Paragrafoelenco"/>
+        <w:ind w:left="0"/>
+      </w:pPr>
+      <w:r>
+        <w:t>RF</w:t>
+      </w:r>
+      <w:r>
+        <w:t>9</w:t>
+      </w:r>
+      <w:r>
+        <w:t>: Il sistema darà all’utente la possibilità di votare un evento a cui ha partecipato.</w:t>
+      </w:r>
+    </w:p>
+    <w:p>
+      <w:pPr>
+        <w:pStyle w:val="Paragrafoelenco"/>
+        <w:ind w:left="0"/>
+      </w:pPr>
+      <w:r>
+        <w:t>RF1</w:t>
+      </w:r>
+      <w:r>
+        <w:t>0</w:t>
+      </w:r>
+      <w:r>
+        <w:t>: Il sistema darà all’utente la possibilità di esplicitare la sua partecipazione ad un evento.</w:t>
+      </w:r>
+    </w:p>
+    <w:p>
+      <w:pPr>
+        <w:pStyle w:val="Paragrafoelenco"/>
+        <w:ind w:left="0"/>
+      </w:pPr>
+      <w:r>
+        <w:t>RF11: Il sistema darà all’utente la possibilità di verificare la sua partecipazione ad un evento.</w:t>
+      </w:r>
+    </w:p>
+    <w:p>
+      <w:pPr>
+        <w:pStyle w:val="Paragrafoelenco"/>
+        <w:ind w:left="0"/>
+      </w:pPr>
+      <w:r>
+        <w:t>RF1</w:t>
+      </w:r>
+      <w:r>
+        <w:t>2</w:t>
+      </w:r>
+      <w:r>
+        <w:t>: Il sistema darà la possibilità all’utente di cercare eventi.</w:t>
+      </w:r>
+    </w:p>
+    <w:p>
+      <w:pPr>
+        <w:pStyle w:val="Paragrafoelenco"/>
+        <w:ind w:left="0"/>
+      </w:pPr>
+      <w:r>
+        <w:t>RF1</w:t>
+      </w:r>
+      <w:r>
+        <w:t>3</w:t>
+      </w:r>
+      <w:r>
+        <w:t>: Il sistema darà la possibilità di visionare le informazioni di un evento.</w:t>
+      </w:r>
+    </w:p>
+    <w:p>
+      <w:pPr>
+        <w:pStyle w:val="Paragrafoelenco"/>
+        <w:ind w:left="0"/>
+      </w:pPr>
+      <w:r>
+        <w:t>RF1</w:t>
+      </w:r>
+      <w:r>
+        <w:t>4</w:t>
+      </w:r>
+      <w:r>
+        <w:t>: Il sistema darà all’utente la possibilità di poter scrivere commenti nella sezione dedicata degli eventi.</w:t>
+      </w:r>
+    </w:p>
+    <w:p>
+      <w:pPr>
+        <w:pStyle w:val="Paragrafoelenco"/>
+        <w:ind w:left="0"/>
+      </w:pPr>
+      <w:r>
+        <w:t>RF1</w:t>
+      </w:r>
+      <w:r>
+        <w:t>5</w:t>
+      </w:r>
+      <w:r>
+        <w:t>: Il sistema darà all’utente la possibilità di poter visionare i commenti scritti ad un evento.</w:t>
       </w:r>
     </w:p>
     <w:p>
@@ -3264,34 +3330,66 @@
         <w:ind w:left="0"/>
       </w:pPr>
       <w:r>
-        <w:t>RF16: Il sistema darà la possibilità all’utente di poter segnale ai moderatori eventi.</w:t>
-      </w:r>
-    </w:p>
-    <w:p>
-      <w:pPr>
-        <w:pStyle w:val="Paragrafoelenco"/>
-        <w:ind w:left="0"/>
-      </w:pPr>
-      <w:r>
-        <w:t>RF17: Il sistema darà la possibilità all’utente di segnalare ai moderatori commenti inviati.</w:t>
-      </w:r>
-    </w:p>
-    <w:p>
-      <w:pPr>
-        <w:pStyle w:val="Paragrafoelenco"/>
-        <w:ind w:left="0"/>
-      </w:pPr>
-      <w:r>
-        <w:t>RF18: Il sistema darà la possibilità ai moderatori di poter notificare le segnalazioni agli utenti accettando le segnalazioni.</w:t>
-      </w:r>
-    </w:p>
-    <w:p>
-      <w:pPr>
-        <w:pStyle w:val="Paragrafoelenco"/>
-        <w:ind w:left="0"/>
-      </w:pPr>
-      <w:r>
-        <w:t>RF19: Il sistema darà la possibilità ai moderatori di rifiutare l’eventuale segnalazione fatta da un utente.</w:t>
+        <w:t>RF1</w:t>
+      </w:r>
+      <w:r>
+        <w:t>6</w:t>
+      </w:r>
+      <w:r>
+        <w:t>: Il sistema darà la possibilità all’utente di poter segnale ai moderatori eventi.</w:t>
+      </w:r>
+    </w:p>
+    <w:p>
+      <w:pPr>
+        <w:pStyle w:val="Paragrafoelenco"/>
+        <w:ind w:left="0"/>
+      </w:pPr>
+      <w:r>
+        <w:t>RF1</w:t>
+      </w:r>
+      <w:r>
+        <w:t>7</w:t>
+      </w:r>
+      <w:r>
+        <w:t>: Il sistema darà la possibilità all’utente di segnalare ai moderatori commenti inviati.</w:t>
+      </w:r>
+    </w:p>
+    <w:p>
+      <w:pPr>
+        <w:pStyle w:val="Paragrafoelenco"/>
+        <w:ind w:left="0"/>
+      </w:pPr>
+      <w:r>
+        <w:t>RF1</w:t>
+      </w:r>
+      <w:r>
+        <w:t>8</w:t>
+      </w:r>
+      <w:r>
+        <w:t>: Il sistema darà la possibilità ai moderatori di poter notificare le segnalazioni agli utenti accettando le segnalazioni</w:t>
+      </w:r>
+      <w:r>
+        <w:t>, sospendendo un utente</w:t>
+      </w:r>
+      <w:bookmarkStart w:id="11" w:name="_GoBack"/>
+      <w:bookmarkEnd w:id="11"/>
+      <w:r>
+        <w:t>.</w:t>
+      </w:r>
+    </w:p>
+    <w:p>
+      <w:pPr>
+        <w:pStyle w:val="Paragrafoelenco"/>
+        <w:ind w:left="0"/>
+      </w:pPr>
+      <w:r>
+        <w:t>RF1</w:t>
+      </w:r>
+      <w:r>
+        <w:t>9</w:t>
+      </w:r>
+      <w:r>
+        <w:t>: Il sistema darà la possibilità ai moderatori di rifiutare l’eventuale segnalazione fatta da un utente.</w:t>
       </w:r>
     </w:p>
     <w:p>
@@ -3964,7 +4062,7 @@
           <v:shape id="_x0000_i1025" type="#_x0000_t75" style="width:423.75pt;height:298.5pt" o:ole="">
             <v:imagedata r:id="rId5" o:title=""/>
           </v:shape>
-          <o:OLEObject Type="Embed" ProgID="FoxitReader.Document" ShapeID="_x0000_i1025" DrawAspect="Content" ObjectID="_1606378386" r:id="rId6"/>
+          <o:OLEObject Type="Embed" ProgID="FoxitReader.Document" ShapeID="_x0000_i1025" DrawAspect="Content" ObjectID="_1606399807" r:id="rId6"/>
         </w:object>
       </w:r>
     </w:p>
@@ -4041,7 +4139,7 @@
           <v:shape id="_x0000_i1026" type="#_x0000_t75" style="width:471pt;height:260.25pt" o:ole="">
             <v:imagedata r:id="rId7" o:title=""/>
           </v:shape>
-          <o:OLEObject Type="Embed" ProgID="FoxitReader.Document" ShapeID="_x0000_i1026" DrawAspect="Content" ObjectID="_1606378387" r:id="rId8"/>
+          <o:OLEObject Type="Embed" ProgID="FoxitReader.Document" ShapeID="_x0000_i1026" DrawAspect="Content" ObjectID="_1606399808" r:id="rId8"/>
         </w:object>
       </w:r>
     </w:p>
@@ -4130,7 +4228,7 @@
           <v:shape id="_x0000_i1027" type="#_x0000_t75" style="width:247.5pt;height:361.5pt" o:ole="">
             <v:imagedata r:id="rId9" o:title=""/>
           </v:shape>
-          <o:OLEObject Type="Embed" ProgID="FoxitReader.Document" ShapeID="_x0000_i1027" DrawAspect="Content" ObjectID="_1606378388" r:id="rId10"/>
+          <o:OLEObject Type="Embed" ProgID="FoxitReader.Document" ShapeID="_x0000_i1027" DrawAspect="Content" ObjectID="_1606399809" r:id="rId10"/>
         </w:object>
       </w:r>
     </w:p>
@@ -4344,7 +4442,7 @@
           <v:shape id="_x0000_i1028" type="#_x0000_t75" style="width:277.5pt;height:266.25pt" o:ole="">
             <v:imagedata r:id="rId11" o:title=""/>
           </v:shape>
-          <o:OLEObject Type="Embed" ProgID="FoxitReader.Document" ShapeID="_x0000_i1028" DrawAspect="Content" ObjectID="_1606378389" r:id="rId12"/>
+          <o:OLEObject Type="Embed" ProgID="FoxitReader.Document" ShapeID="_x0000_i1028" DrawAspect="Content" ObjectID="_1606399810" r:id="rId12"/>
         </w:object>
       </w:r>
     </w:p>
@@ -11450,7 +11548,6 @@
             <w:tcW w:w="2830" w:type="dxa"/>
           </w:tcPr>
           <w:p>
-            <w:bookmarkStart w:id="11" w:name="_GoBack"/>
             <w:r>
               <w:lastRenderedPageBreak/>
               <w:t>Nome caso d’uso</w:t>
@@ -11706,7 +11803,6 @@
           </w:p>
         </w:tc>
       </w:tr>
-      <w:bookmarkEnd w:id="11"/>
     </w:tbl>
     <w:p>
       <w:pPr>
@@ -11924,7 +12020,7 @@
           <w:noProof/>
         </w:rPr>
         <w:drawing>
-          <wp:inline distT="0" distB="0" distL="0" distR="0" wp14:anchorId="45D74AF3" wp14:editId="008EA619">
+          <wp:inline distT="0" distB="0" distL="0" distR="0" wp14:anchorId="06C5B087" wp14:editId="2BF54F9C">
             <wp:extent cx="6120130" cy="3580130"/>
             <wp:effectExtent l="0" t="0" r="0" b="1270"/>
             <wp:docPr id="1" name="Immagine 1"/>

</xml_diff>